<commit_message>
Creacion parcial del ast, parse y lexer usando libreria ply
</commit_message>
<xml_diff>
--- a/GRAMMAR FORM PLUS PLUS.docx
+++ b/GRAMMAR FORM PLUS PLUS.docx
@@ -730,7 +730,6 @@
         <w:t>PanelTitle</w:t>
       </w:r>
       <w:proofErr w:type="spellEnd"/>
-      <w:proofErr w:type="gramStart"/>
       <w:r>
         <w:rPr>
           <w:sz w:val="20"/>
@@ -744,16 +743,7 @@
           <w:sz w:val="20"/>
           <w:szCs w:val="20"/>
         </w:rPr>
-        <w:t>::=</w:t>
-      </w:r>
-      <w:proofErr w:type="gramEnd"/>
-      <w:r>
-        <w:rPr>
-          <w:color w:val="538135" w:themeColor="accent6" w:themeShade="BF"/>
-          <w:sz w:val="20"/>
-          <w:szCs w:val="20"/>
-        </w:rPr>
-        <w:t xml:space="preserve"> 'Title'':''"'</w:t>
+        <w:t>::= 'Title'':''"'</w:t>
       </w:r>
       <w:r>
         <w:rPr>
@@ -958,9 +948,165 @@
           <w:sz w:val="20"/>
           <w:szCs w:val="20"/>
         </w:rPr>
-        <w:t xml:space="preserve">        &lt;Component</w:t>
-      </w:r>
-      <w:proofErr w:type="gramStart"/>
+        <w:t xml:space="preserve">        &lt;Component&gt; ::= &lt;Panel&gt;|&lt;</w:t>
+      </w:r>
+      <w:proofErr w:type="spellStart"/>
+      <w:r>
+        <w:rPr>
+          <w:sz w:val="20"/>
+          <w:szCs w:val="20"/>
+        </w:rPr>
+        <w:t>TextBox</w:t>
+      </w:r>
+      <w:proofErr w:type="spellEnd"/>
+      <w:r>
+        <w:rPr>
+          <w:sz w:val="20"/>
+          <w:szCs w:val="20"/>
+        </w:rPr>
+        <w:t>&gt;|&lt;</w:t>
+      </w:r>
+      <w:proofErr w:type="spellStart"/>
+      <w:r>
+        <w:rPr>
+          <w:sz w:val="20"/>
+          <w:szCs w:val="20"/>
+        </w:rPr>
+        <w:t>ComboBox</w:t>
+      </w:r>
+      <w:proofErr w:type="spellEnd"/>
+      <w:r>
+        <w:rPr>
+          <w:sz w:val="20"/>
+          <w:szCs w:val="20"/>
+        </w:rPr>
+        <w:t>&gt;|&lt;</w:t>
+      </w:r>
+      <w:proofErr w:type="spellStart"/>
+      <w:r>
+        <w:rPr>
+          <w:sz w:val="20"/>
+          <w:szCs w:val="20"/>
+        </w:rPr>
+        <w:t>CheckBox</w:t>
+      </w:r>
+      <w:proofErr w:type="spellEnd"/>
+      <w:r>
+        <w:rPr>
+          <w:sz w:val="20"/>
+          <w:szCs w:val="20"/>
+        </w:rPr>
+        <w:t>&gt;|&lt;Button&gt;</w:t>
+      </w:r>
+    </w:p>
+    <w:p>
+      <w:pPr>
+        <w:rPr>
+          <w:sz w:val="20"/>
+          <w:szCs w:val="20"/>
+        </w:rPr>
+      </w:pPr>
+      <w:r>
+        <w:rPr>
+          <w:sz w:val="20"/>
+          <w:szCs w:val="20"/>
+        </w:rPr>
+        <w:t xml:space="preserve">        &lt;Panel&gt; ::= </w:t>
+      </w:r>
+      <w:r>
+        <w:rPr>
+          <w:color w:val="538135" w:themeColor="accent6" w:themeShade="BF"/>
+          <w:sz w:val="20"/>
+          <w:szCs w:val="20"/>
+        </w:rPr>
+        <w:t>'Panel'</w:t>
+      </w:r>
+      <w:r>
+        <w:rPr>
+          <w:sz w:val="20"/>
+          <w:szCs w:val="20"/>
+        </w:rPr>
+        <w:t>&lt;</w:t>
+      </w:r>
+      <w:proofErr w:type="spellStart"/>
+      <w:r>
+        <w:rPr>
+          <w:sz w:val="20"/>
+          <w:szCs w:val="20"/>
+        </w:rPr>
+        <w:t>FreeText</w:t>
+      </w:r>
+      <w:proofErr w:type="spellEnd"/>
+      <w:r>
+        <w:rPr>
+          <w:sz w:val="20"/>
+          <w:szCs w:val="20"/>
+        </w:rPr>
+        <w:t>&gt;</w:t>
+      </w:r>
+      <w:r>
+        <w:rPr>
+          <w:color w:val="538135" w:themeColor="accent6" w:themeShade="BF"/>
+          <w:sz w:val="20"/>
+          <w:szCs w:val="20"/>
+        </w:rPr>
+        <w:t>'Begin'</w:t>
+      </w:r>
+      <w:r>
+        <w:rPr>
+          <w:sz w:val="20"/>
+          <w:szCs w:val="20"/>
+        </w:rPr>
+        <w:t>&lt;</w:t>
+      </w:r>
+      <w:proofErr w:type="spellStart"/>
+      <w:r>
+        <w:rPr>
+          <w:sz w:val="20"/>
+          <w:szCs w:val="20"/>
+        </w:rPr>
+        <w:t>PanelFeatures</w:t>
+      </w:r>
+      <w:proofErr w:type="spellEnd"/>
+      <w:r>
+        <w:rPr>
+          <w:sz w:val="20"/>
+          <w:szCs w:val="20"/>
+        </w:rPr>
+        <w:t>&gt;&lt;Components&gt;</w:t>
+      </w:r>
+      <w:r>
+        <w:rPr>
+          <w:color w:val="538135" w:themeColor="accent6" w:themeShade="BF"/>
+          <w:sz w:val="20"/>
+          <w:szCs w:val="20"/>
+        </w:rPr>
+        <w:t>'End'</w:t>
+      </w:r>
+    </w:p>
+    <w:p>
+      <w:pPr>
+        <w:rPr>
+          <w:sz w:val="20"/>
+          <w:szCs w:val="20"/>
+        </w:rPr>
+      </w:pPr>
+      <w:r>
+        <w:rPr>
+          <w:sz w:val="20"/>
+          <w:szCs w:val="20"/>
+        </w:rPr>
+        <w:t xml:space="preserve">        &lt;</w:t>
+      </w:r>
+      <w:proofErr w:type="spellStart"/>
+      <w:r>
+        <w:rPr>
+          <w:sz w:val="20"/>
+          <w:szCs w:val="20"/>
+        </w:rPr>
+        <w:t>TextBox</w:t>
+      </w:r>
+      <w:proofErr w:type="spellEnd"/>
       <w:r>
         <w:rPr>
           <w:sz w:val="20"/>
@@ -968,17 +1114,18 @@
         </w:rPr>
         <w:t>&gt; ::=</w:t>
       </w:r>
-      <w:proofErr w:type="gramEnd"/>
-      <w:r>
-        <w:rPr>
-          <w:sz w:val="20"/>
-          <w:szCs w:val="20"/>
-        </w:rPr>
-        <w:t xml:space="preserve"> &lt;Panel&gt;|&lt;</w:t>
-      </w:r>
-      <w:proofErr w:type="spellStart"/>
-      <w:r>
-        <w:rPr>
+      <w:r>
+        <w:rPr>
+          <w:color w:val="538135" w:themeColor="accent6" w:themeShade="BF"/>
+          <w:sz w:val="20"/>
+          <w:szCs w:val="20"/>
+        </w:rPr>
+        <w:t xml:space="preserve"> '</w:t>
+      </w:r>
+      <w:proofErr w:type="spellStart"/>
+      <w:r>
+        <w:rPr>
+          <w:color w:val="538135" w:themeColor="accent6" w:themeShade="BF"/>
           <w:sz w:val="20"/>
           <w:szCs w:val="20"/>
         </w:rPr>
@@ -987,10 +1134,173 @@
       <w:proofErr w:type="spellEnd"/>
       <w:r>
         <w:rPr>
-          <w:sz w:val="20"/>
-          <w:szCs w:val="20"/>
-        </w:rPr>
-        <w:t>&gt;|&lt;</w:t>
+          <w:color w:val="538135" w:themeColor="accent6" w:themeShade="BF"/>
+          <w:sz w:val="20"/>
+          <w:szCs w:val="20"/>
+        </w:rPr>
+        <w:t>'</w:t>
+      </w:r>
+      <w:r>
+        <w:rPr>
+          <w:sz w:val="20"/>
+          <w:szCs w:val="20"/>
+        </w:rPr>
+        <w:t>&lt;</w:t>
+      </w:r>
+      <w:proofErr w:type="spellStart"/>
+      <w:r>
+        <w:rPr>
+          <w:sz w:val="20"/>
+          <w:szCs w:val="20"/>
+        </w:rPr>
+        <w:t>FreeText</w:t>
+      </w:r>
+      <w:proofErr w:type="spellEnd"/>
+      <w:r>
+        <w:rPr>
+          <w:sz w:val="20"/>
+          <w:szCs w:val="20"/>
+        </w:rPr>
+        <w:t>&gt;</w:t>
+      </w:r>
+      <w:r>
+        <w:rPr>
+          <w:color w:val="538135" w:themeColor="accent6" w:themeShade="BF"/>
+          <w:sz w:val="20"/>
+          <w:szCs w:val="20"/>
+        </w:rPr>
+        <w:t>'Begin'</w:t>
+      </w:r>
+      <w:r>
+        <w:rPr>
+          <w:sz w:val="20"/>
+          <w:szCs w:val="20"/>
+        </w:rPr>
+        <w:t>&lt;</w:t>
+      </w:r>
+      <w:proofErr w:type="spellStart"/>
+      <w:r>
+        <w:rPr>
+          <w:sz w:val="20"/>
+          <w:szCs w:val="20"/>
+        </w:rPr>
+        <w:t>TextBoxFeatures</w:t>
+      </w:r>
+      <w:proofErr w:type="spellEnd"/>
+      <w:r>
+        <w:rPr>
+          <w:sz w:val="20"/>
+          <w:szCs w:val="20"/>
+        </w:rPr>
+        <w:t>&gt;</w:t>
+      </w:r>
+      <w:r>
+        <w:rPr>
+          <w:color w:val="538135" w:themeColor="accent6" w:themeShade="BF"/>
+          <w:sz w:val="20"/>
+          <w:szCs w:val="20"/>
+        </w:rPr>
+        <w:t>'End'</w:t>
+      </w:r>
+    </w:p>
+    <w:p>
+      <w:pPr>
+        <w:rPr>
+          <w:sz w:val="20"/>
+          <w:szCs w:val="20"/>
+        </w:rPr>
+      </w:pPr>
+      <w:r>
+        <w:rPr>
+          <w:sz w:val="20"/>
+          <w:szCs w:val="20"/>
+        </w:rPr>
+        <w:t xml:space="preserve">        &lt;</w:t>
+      </w:r>
+      <w:proofErr w:type="spellStart"/>
+      <w:r>
+        <w:rPr>
+          <w:sz w:val="20"/>
+          <w:szCs w:val="20"/>
+        </w:rPr>
+        <w:t>TextBoxFeatures</w:t>
+      </w:r>
+      <w:proofErr w:type="spellEnd"/>
+      <w:r>
+        <w:rPr>
+          <w:sz w:val="20"/>
+          <w:szCs w:val="20"/>
+        </w:rPr>
+        <w:t>&gt; ::= &lt;Text&gt;&lt;Size&gt;&lt;Background&gt;</w:t>
+      </w:r>
+    </w:p>
+    <w:p>
+      <w:pPr>
+        <w:rPr>
+          <w:sz w:val="20"/>
+          <w:szCs w:val="20"/>
+        </w:rPr>
+      </w:pPr>
+      <w:r>
+        <w:rPr>
+          <w:sz w:val="20"/>
+          <w:szCs w:val="20"/>
+        </w:rPr>
+        <w:t xml:space="preserve">        &lt;Text&gt; ::= </w:t>
+      </w:r>
+      <w:r>
+        <w:rPr>
+          <w:color w:val="538135" w:themeColor="accent6" w:themeShade="BF"/>
+          <w:sz w:val="20"/>
+          <w:szCs w:val="20"/>
+        </w:rPr>
+        <w:t>'Text'':''"'</w:t>
+      </w:r>
+      <w:r>
+        <w:rPr>
+          <w:sz w:val="20"/>
+          <w:szCs w:val="20"/>
+        </w:rPr>
+        <w:t>&lt;</w:t>
+      </w:r>
+      <w:proofErr w:type="spellStart"/>
+      <w:r>
+        <w:rPr>
+          <w:sz w:val="20"/>
+          <w:szCs w:val="20"/>
+        </w:rPr>
+        <w:t>Textws</w:t>
+      </w:r>
+      <w:proofErr w:type="spellEnd"/>
+      <w:r>
+        <w:rPr>
+          <w:sz w:val="20"/>
+          <w:szCs w:val="20"/>
+        </w:rPr>
+        <w:t>&gt;</w:t>
+      </w:r>
+      <w:r>
+        <w:rPr>
+          <w:color w:val="538135" w:themeColor="accent6" w:themeShade="BF"/>
+          <w:sz w:val="20"/>
+          <w:szCs w:val="20"/>
+        </w:rPr>
+        <w:t>'"'</w:t>
+      </w:r>
+    </w:p>
+    <w:p>
+      <w:pPr>
+        <w:rPr>
+          <w:sz w:val="20"/>
+          <w:szCs w:val="20"/>
+        </w:rPr>
+      </w:pPr>
+      <w:r>
+        <w:rPr>
+          <w:sz w:val="20"/>
+          <w:szCs w:val="20"/>
+        </w:rPr>
+        <w:t xml:space="preserve">        &lt;</w:t>
       </w:r>
       <w:proofErr w:type="spellStart"/>
       <w:r>
@@ -1006,69 +1316,33 @@
           <w:sz w:val="20"/>
           <w:szCs w:val="20"/>
         </w:rPr>
-        <w:t>&gt;|&lt;</w:t>
-      </w:r>
-      <w:proofErr w:type="spellStart"/>
-      <w:r>
-        <w:rPr>
-          <w:sz w:val="20"/>
-          <w:szCs w:val="20"/>
-        </w:rPr>
-        <w:t>CheckBox</w:t>
-      </w:r>
-      <w:proofErr w:type="spellEnd"/>
-      <w:r>
-        <w:rPr>
-          <w:sz w:val="20"/>
-          <w:szCs w:val="20"/>
-        </w:rPr>
-        <w:t>&gt;|&lt;Button&gt;</w:t>
-      </w:r>
-      <w:r>
-        <w:rPr>
-          <w:sz w:val="20"/>
-          <w:szCs w:val="20"/>
-        </w:rPr>
-        <w:t>|&lt;Component&gt;</w:t>
-      </w:r>
-    </w:p>
-    <w:p>
-      <w:pPr>
-        <w:rPr>
-          <w:sz w:val="20"/>
-          <w:szCs w:val="20"/>
-        </w:rPr>
-      </w:pPr>
-      <w:r>
-        <w:rPr>
-          <w:sz w:val="20"/>
-          <w:szCs w:val="20"/>
-        </w:rPr>
-        <w:t xml:space="preserve">        &lt;Panel</w:t>
-      </w:r>
-      <w:proofErr w:type="gramStart"/>
-      <w:r>
-        <w:rPr>
-          <w:sz w:val="20"/>
-          <w:szCs w:val="20"/>
-        </w:rPr>
-        <w:t>&gt; ::=</w:t>
-      </w:r>
-      <w:proofErr w:type="gramEnd"/>
-      <w:r>
-        <w:rPr>
-          <w:sz w:val="20"/>
-          <w:szCs w:val="20"/>
-        </w:rPr>
-        <w:t xml:space="preserve"> </w:t>
-      </w:r>
-      <w:r>
-        <w:rPr>
-          <w:color w:val="538135" w:themeColor="accent6" w:themeShade="BF"/>
-          <w:sz w:val="20"/>
-          <w:szCs w:val="20"/>
-        </w:rPr>
-        <w:t>'Panel'</w:t>
+        <w:t xml:space="preserve">&gt; ::= </w:t>
+      </w:r>
+      <w:r>
+        <w:rPr>
+          <w:color w:val="538135" w:themeColor="accent6" w:themeShade="BF"/>
+          <w:sz w:val="20"/>
+          <w:szCs w:val="20"/>
+        </w:rPr>
+        <w:t>'</w:t>
+      </w:r>
+      <w:proofErr w:type="spellStart"/>
+      <w:r>
+        <w:rPr>
+          <w:color w:val="538135" w:themeColor="accent6" w:themeShade="BF"/>
+          <w:sz w:val="20"/>
+          <w:szCs w:val="20"/>
+        </w:rPr>
+        <w:t>ComboBox</w:t>
+      </w:r>
+      <w:proofErr w:type="spellEnd"/>
+      <w:r>
+        <w:rPr>
+          <w:color w:val="538135" w:themeColor="accent6" w:themeShade="BF"/>
+          <w:sz w:val="20"/>
+          <w:szCs w:val="20"/>
+        </w:rPr>
+        <w:t>'</w:t>
       </w:r>
       <w:r>
         <w:rPr>
@@ -1114,15 +1388,15 @@
           <w:sz w:val="20"/>
           <w:szCs w:val="20"/>
         </w:rPr>
-        <w:t>PanelFeatures</w:t>
-      </w:r>
-      <w:proofErr w:type="spellEnd"/>
-      <w:r>
-        <w:rPr>
-          <w:sz w:val="20"/>
-          <w:szCs w:val="20"/>
-        </w:rPr>
-        <w:t>&gt;&lt;Components&gt;</w:t>
+        <w:t>ComboBoxFeatures</w:t>
+      </w:r>
+      <w:proofErr w:type="spellEnd"/>
+      <w:r>
+        <w:rPr>
+          <w:sz w:val="20"/>
+          <w:szCs w:val="20"/>
+        </w:rPr>
+        <w:t>&gt;</w:t>
       </w:r>
       <w:r>
         <w:rPr>
@@ -1153,43 +1427,54 @@
           <w:sz w:val="20"/>
           <w:szCs w:val="20"/>
         </w:rPr>
-        <w:t>TextBox</w:t>
-      </w:r>
-      <w:proofErr w:type="spellEnd"/>
-      <w:proofErr w:type="gramStart"/>
-      <w:r>
-        <w:rPr>
-          <w:sz w:val="20"/>
-          <w:szCs w:val="20"/>
-        </w:rPr>
-        <w:t>&gt; ::=</w:t>
-      </w:r>
-      <w:proofErr w:type="gramEnd"/>
-      <w:r>
-        <w:rPr>
-          <w:color w:val="538135" w:themeColor="accent6" w:themeShade="BF"/>
-          <w:sz w:val="20"/>
-          <w:szCs w:val="20"/>
-        </w:rPr>
-        <w:t xml:space="preserve"> '</w:t>
-      </w:r>
-      <w:proofErr w:type="spellStart"/>
-      <w:r>
-        <w:rPr>
-          <w:color w:val="538135" w:themeColor="accent6" w:themeShade="BF"/>
-          <w:sz w:val="20"/>
-          <w:szCs w:val="20"/>
-        </w:rPr>
-        <w:t>TextBox</w:t>
-      </w:r>
-      <w:proofErr w:type="spellEnd"/>
-      <w:r>
-        <w:rPr>
-          <w:color w:val="538135" w:themeColor="accent6" w:themeShade="BF"/>
-          <w:sz w:val="20"/>
-          <w:szCs w:val="20"/>
-        </w:rPr>
-        <w:t>'</w:t>
+        <w:t>ComboBoxFeatures</w:t>
+      </w:r>
+      <w:proofErr w:type="spellEnd"/>
+      <w:r>
+        <w:rPr>
+          <w:sz w:val="20"/>
+          <w:szCs w:val="20"/>
+        </w:rPr>
+        <w:t>&gt; ::= &lt;List&gt;&lt;</w:t>
+      </w:r>
+      <w:proofErr w:type="spellStart"/>
+      <w:r>
+        <w:rPr>
+          <w:sz w:val="20"/>
+          <w:szCs w:val="20"/>
+        </w:rPr>
+        <w:t>ComboBoxValues</w:t>
+      </w:r>
+      <w:proofErr w:type="spellEnd"/>
+      <w:r>
+        <w:rPr>
+          <w:sz w:val="20"/>
+          <w:szCs w:val="20"/>
+        </w:rPr>
+        <w:t>&gt;&lt;Size&gt;&lt;Background&gt;</w:t>
+      </w:r>
+    </w:p>
+    <w:p>
+      <w:pPr>
+        <w:rPr>
+          <w:sz w:val="20"/>
+          <w:szCs w:val="20"/>
+        </w:rPr>
+      </w:pPr>
+      <w:r>
+        <w:rPr>
+          <w:sz w:val="20"/>
+          <w:szCs w:val="20"/>
+        </w:rPr>
+        <w:t xml:space="preserve">        &lt;List&gt; ::= </w:t>
+      </w:r>
+      <w:r>
+        <w:rPr>
+          <w:color w:val="538135" w:themeColor="accent6" w:themeShade="BF"/>
+          <w:sz w:val="20"/>
+          <w:szCs w:val="20"/>
+        </w:rPr>
+        <w:t>'List'':''['</w:t>
       </w:r>
       <w:r>
         <w:rPr>
@@ -1204,6 +1489,131 @@
           <w:sz w:val="20"/>
           <w:szCs w:val="20"/>
         </w:rPr>
+        <w:t>ListValues</w:t>
+      </w:r>
+      <w:proofErr w:type="spellEnd"/>
+      <w:r>
+        <w:rPr>
+          <w:sz w:val="20"/>
+          <w:szCs w:val="20"/>
+        </w:rPr>
+        <w:t>&gt;</w:t>
+      </w:r>
+      <w:r>
+        <w:rPr>
+          <w:color w:val="538135" w:themeColor="accent6" w:themeShade="BF"/>
+          <w:sz w:val="20"/>
+          <w:szCs w:val="20"/>
+        </w:rPr>
+        <w:t>']'</w:t>
+      </w:r>
+    </w:p>
+    <w:p>
+      <w:pPr>
+        <w:rPr>
+          <w:sz w:val="20"/>
+          <w:szCs w:val="20"/>
+        </w:rPr>
+      </w:pPr>
+      <w:r>
+        <w:rPr>
+          <w:sz w:val="20"/>
+          <w:szCs w:val="20"/>
+        </w:rPr>
+        <w:t xml:space="preserve">        &lt;</w:t>
+      </w:r>
+      <w:proofErr w:type="spellStart"/>
+      <w:r>
+        <w:rPr>
+          <w:sz w:val="20"/>
+          <w:szCs w:val="20"/>
+        </w:rPr>
+        <w:t>ComboBoxValues</w:t>
+      </w:r>
+      <w:proofErr w:type="spellEnd"/>
+      <w:r>
+        <w:rPr>
+          <w:sz w:val="20"/>
+          <w:szCs w:val="20"/>
+        </w:rPr>
+        <w:t xml:space="preserve">&gt; ::= </w:t>
+      </w:r>
+      <w:r>
+        <w:rPr>
+          <w:color w:val="538135" w:themeColor="accent6" w:themeShade="BF"/>
+          <w:sz w:val="20"/>
+          <w:szCs w:val="20"/>
+        </w:rPr>
+        <w:t>'Values'':''['</w:t>
+      </w:r>
+      <w:r>
+        <w:rPr>
+          <w:sz w:val="20"/>
+          <w:szCs w:val="20"/>
+        </w:rPr>
+        <w:t>&lt;</w:t>
+      </w:r>
+      <w:proofErr w:type="spellStart"/>
+      <w:r>
+        <w:rPr>
+          <w:sz w:val="20"/>
+          <w:szCs w:val="20"/>
+        </w:rPr>
+        <w:t>ValuesValues</w:t>
+      </w:r>
+      <w:proofErr w:type="spellEnd"/>
+      <w:r>
+        <w:rPr>
+          <w:sz w:val="20"/>
+          <w:szCs w:val="20"/>
+        </w:rPr>
+        <w:t>&gt;</w:t>
+      </w:r>
+      <w:r>
+        <w:rPr>
+          <w:color w:val="538135" w:themeColor="accent6" w:themeShade="BF"/>
+          <w:sz w:val="20"/>
+          <w:szCs w:val="20"/>
+        </w:rPr>
+        <w:t>']'</w:t>
+      </w:r>
+    </w:p>
+    <w:p>
+      <w:pPr>
+        <w:rPr>
+          <w:sz w:val="20"/>
+          <w:szCs w:val="20"/>
+        </w:rPr>
+      </w:pPr>
+      <w:r>
+        <w:rPr>
+          <w:sz w:val="20"/>
+          <w:szCs w:val="20"/>
+        </w:rPr>
+        <w:t xml:space="preserve">        &lt;</w:t>
+      </w:r>
+      <w:proofErr w:type="spellStart"/>
+      <w:r>
+        <w:rPr>
+          <w:sz w:val="20"/>
+          <w:szCs w:val="20"/>
+        </w:rPr>
+        <w:t>ListValues</w:t>
+      </w:r>
+      <w:proofErr w:type="spellEnd"/>
+      <w:r>
+        <w:rPr>
+          <w:sz w:val="20"/>
+          <w:szCs w:val="20"/>
+        </w:rPr>
+        <w:t>&gt; ::= &lt;</w:t>
+      </w:r>
+      <w:proofErr w:type="spellStart"/>
+      <w:r>
+        <w:rPr>
+          <w:sz w:val="20"/>
+          <w:szCs w:val="20"/>
+        </w:rPr>
         <w:t>FreeText</w:t>
       </w:r>
       <w:proofErr w:type="spellEnd"/>
@@ -1216,14 +1626,6 @@
       </w:r>
       <w:r>
         <w:rPr>
-          <w:color w:val="538135" w:themeColor="accent6" w:themeShade="BF"/>
-          <w:sz w:val="20"/>
-          <w:szCs w:val="20"/>
-        </w:rPr>
-        <w:t>'Begin'</w:t>
-      </w:r>
-      <w:r>
-        <w:rPr>
           <w:sz w:val="20"/>
           <w:szCs w:val="20"/>
         </w:rPr>
@@ -1235,518 +1637,7 @@
           <w:sz w:val="20"/>
           <w:szCs w:val="20"/>
         </w:rPr>
-        <w:t>TextBoxFeatures</w:t>
-      </w:r>
-      <w:proofErr w:type="spellEnd"/>
-      <w:r>
-        <w:rPr>
-          <w:sz w:val="20"/>
-          <w:szCs w:val="20"/>
-        </w:rPr>
-        <w:t>&gt;</w:t>
-      </w:r>
-      <w:r>
-        <w:rPr>
-          <w:color w:val="538135" w:themeColor="accent6" w:themeShade="BF"/>
-          <w:sz w:val="20"/>
-          <w:szCs w:val="20"/>
-        </w:rPr>
-        <w:t>'End'</w:t>
-      </w:r>
-    </w:p>
-    <w:p>
-      <w:pPr>
-        <w:rPr>
-          <w:sz w:val="20"/>
-          <w:szCs w:val="20"/>
-        </w:rPr>
-      </w:pPr>
-      <w:r>
-        <w:rPr>
-          <w:sz w:val="20"/>
-          <w:szCs w:val="20"/>
-        </w:rPr>
-        <w:t xml:space="preserve">        &lt;</w:t>
-      </w:r>
-      <w:proofErr w:type="spellStart"/>
-      <w:r>
-        <w:rPr>
-          <w:sz w:val="20"/>
-          <w:szCs w:val="20"/>
-        </w:rPr>
-        <w:t>TextBoxFeatures</w:t>
-      </w:r>
-      <w:proofErr w:type="spellEnd"/>
-      <w:proofErr w:type="gramStart"/>
-      <w:r>
-        <w:rPr>
-          <w:sz w:val="20"/>
-          <w:szCs w:val="20"/>
-        </w:rPr>
-        <w:t>&gt; ::=</w:t>
-      </w:r>
-      <w:proofErr w:type="gramEnd"/>
-      <w:r>
-        <w:rPr>
-          <w:sz w:val="20"/>
-          <w:szCs w:val="20"/>
-        </w:rPr>
-        <w:t xml:space="preserve"> &lt;Text&gt;&lt;Size&gt;&lt;Background&gt;</w:t>
-      </w:r>
-    </w:p>
-    <w:p>
-      <w:pPr>
-        <w:rPr>
-          <w:sz w:val="20"/>
-          <w:szCs w:val="20"/>
-        </w:rPr>
-      </w:pPr>
-      <w:r>
-        <w:rPr>
-          <w:sz w:val="20"/>
-          <w:szCs w:val="20"/>
-        </w:rPr>
-        <w:t xml:space="preserve">        &lt;Text</w:t>
-      </w:r>
-      <w:proofErr w:type="gramStart"/>
-      <w:r>
-        <w:rPr>
-          <w:sz w:val="20"/>
-          <w:szCs w:val="20"/>
-        </w:rPr>
-        <w:t>&gt; ::=</w:t>
-      </w:r>
-      <w:proofErr w:type="gramEnd"/>
-      <w:r>
-        <w:rPr>
-          <w:sz w:val="20"/>
-          <w:szCs w:val="20"/>
-        </w:rPr>
-        <w:t xml:space="preserve"> </w:t>
-      </w:r>
-      <w:r>
-        <w:rPr>
-          <w:color w:val="538135" w:themeColor="accent6" w:themeShade="BF"/>
-          <w:sz w:val="20"/>
-          <w:szCs w:val="20"/>
-        </w:rPr>
-        <w:t>'Text'':''"'</w:t>
-      </w:r>
-      <w:r>
-        <w:rPr>
-          <w:sz w:val="20"/>
-          <w:szCs w:val="20"/>
-        </w:rPr>
-        <w:t>&lt;</w:t>
-      </w:r>
-      <w:proofErr w:type="spellStart"/>
-      <w:r>
-        <w:rPr>
-          <w:sz w:val="20"/>
-          <w:szCs w:val="20"/>
-        </w:rPr>
-        <w:t>Textws</w:t>
-      </w:r>
-      <w:proofErr w:type="spellEnd"/>
-      <w:r>
-        <w:rPr>
-          <w:sz w:val="20"/>
-          <w:szCs w:val="20"/>
-        </w:rPr>
-        <w:t>&gt;</w:t>
-      </w:r>
-      <w:r>
-        <w:rPr>
-          <w:color w:val="538135" w:themeColor="accent6" w:themeShade="BF"/>
-          <w:sz w:val="20"/>
-          <w:szCs w:val="20"/>
-        </w:rPr>
-        <w:t>'"'</w:t>
-      </w:r>
-    </w:p>
-    <w:p>
-      <w:pPr>
-        <w:rPr>
-          <w:sz w:val="20"/>
-          <w:szCs w:val="20"/>
-        </w:rPr>
-      </w:pPr>
-      <w:r>
-        <w:rPr>
-          <w:sz w:val="20"/>
-          <w:szCs w:val="20"/>
-        </w:rPr>
-        <w:t xml:space="preserve">        &lt;</w:t>
-      </w:r>
-      <w:proofErr w:type="spellStart"/>
-      <w:r>
-        <w:rPr>
-          <w:sz w:val="20"/>
-          <w:szCs w:val="20"/>
-        </w:rPr>
-        <w:t>ComboBox</w:t>
-      </w:r>
-      <w:proofErr w:type="spellEnd"/>
-      <w:proofErr w:type="gramStart"/>
-      <w:r>
-        <w:rPr>
-          <w:sz w:val="20"/>
-          <w:szCs w:val="20"/>
-        </w:rPr>
-        <w:t>&gt; ::=</w:t>
-      </w:r>
-      <w:proofErr w:type="gramEnd"/>
-      <w:r>
-        <w:rPr>
-          <w:sz w:val="20"/>
-          <w:szCs w:val="20"/>
-        </w:rPr>
-        <w:t xml:space="preserve"> </w:t>
-      </w:r>
-      <w:r>
-        <w:rPr>
-          <w:color w:val="538135" w:themeColor="accent6" w:themeShade="BF"/>
-          <w:sz w:val="20"/>
-          <w:szCs w:val="20"/>
-        </w:rPr>
-        <w:t>'</w:t>
-      </w:r>
-      <w:proofErr w:type="spellStart"/>
-      <w:r>
-        <w:rPr>
-          <w:color w:val="538135" w:themeColor="accent6" w:themeShade="BF"/>
-          <w:sz w:val="20"/>
-          <w:szCs w:val="20"/>
-        </w:rPr>
-        <w:t>ComboBox</w:t>
-      </w:r>
-      <w:proofErr w:type="spellEnd"/>
-      <w:r>
-        <w:rPr>
-          <w:color w:val="538135" w:themeColor="accent6" w:themeShade="BF"/>
-          <w:sz w:val="20"/>
-          <w:szCs w:val="20"/>
-        </w:rPr>
-        <w:t>'</w:t>
-      </w:r>
-      <w:r>
-        <w:rPr>
-          <w:sz w:val="20"/>
-          <w:szCs w:val="20"/>
-        </w:rPr>
-        <w:t>&lt;</w:t>
-      </w:r>
-      <w:proofErr w:type="spellStart"/>
-      <w:r>
-        <w:rPr>
-          <w:sz w:val="20"/>
-          <w:szCs w:val="20"/>
-        </w:rPr>
-        <w:t>FreeText</w:t>
-      </w:r>
-      <w:proofErr w:type="spellEnd"/>
-      <w:r>
-        <w:rPr>
-          <w:sz w:val="20"/>
-          <w:szCs w:val="20"/>
-        </w:rPr>
-        <w:t>&gt;</w:t>
-      </w:r>
-      <w:r>
-        <w:rPr>
-          <w:color w:val="538135" w:themeColor="accent6" w:themeShade="BF"/>
-          <w:sz w:val="20"/>
-          <w:szCs w:val="20"/>
-        </w:rPr>
-        <w:t>'Begin'</w:t>
-      </w:r>
-      <w:r>
-        <w:rPr>
-          <w:sz w:val="20"/>
-          <w:szCs w:val="20"/>
-        </w:rPr>
-        <w:t>&lt;</w:t>
-      </w:r>
-      <w:proofErr w:type="spellStart"/>
-      <w:r>
-        <w:rPr>
-          <w:sz w:val="20"/>
-          <w:szCs w:val="20"/>
-        </w:rPr>
-        <w:t>ComboBoxFeatures</w:t>
-      </w:r>
-      <w:proofErr w:type="spellEnd"/>
-      <w:r>
-        <w:rPr>
-          <w:sz w:val="20"/>
-          <w:szCs w:val="20"/>
-        </w:rPr>
-        <w:t>&gt;</w:t>
-      </w:r>
-      <w:r>
-        <w:rPr>
-          <w:color w:val="538135" w:themeColor="accent6" w:themeShade="BF"/>
-          <w:sz w:val="20"/>
-          <w:szCs w:val="20"/>
-        </w:rPr>
-        <w:t>'End'</w:t>
-      </w:r>
-    </w:p>
-    <w:p>
-      <w:pPr>
-        <w:rPr>
-          <w:sz w:val="20"/>
-          <w:szCs w:val="20"/>
-        </w:rPr>
-      </w:pPr>
-      <w:r>
-        <w:rPr>
-          <w:sz w:val="20"/>
-          <w:szCs w:val="20"/>
-        </w:rPr>
-        <w:t xml:space="preserve">        &lt;</w:t>
-      </w:r>
-      <w:proofErr w:type="spellStart"/>
-      <w:r>
-        <w:rPr>
-          <w:sz w:val="20"/>
-          <w:szCs w:val="20"/>
-        </w:rPr>
-        <w:t>ComboBoxFeatures</w:t>
-      </w:r>
-      <w:proofErr w:type="spellEnd"/>
-      <w:r>
-        <w:rPr>
-          <w:sz w:val="20"/>
-          <w:szCs w:val="20"/>
-        </w:rPr>
-        <w:t>&gt; ::= &lt;List&gt;&lt;</w:t>
-      </w:r>
-      <w:proofErr w:type="spellStart"/>
-      <w:r>
-        <w:rPr>
-          <w:sz w:val="20"/>
-          <w:szCs w:val="20"/>
-        </w:rPr>
-        <w:t>ComboBoxValues</w:t>
-      </w:r>
-      <w:proofErr w:type="spellEnd"/>
-      <w:r>
-        <w:rPr>
-          <w:sz w:val="20"/>
-          <w:szCs w:val="20"/>
-        </w:rPr>
-        <w:t>&gt;&lt;Size&gt;&lt;Background&gt;</w:t>
-      </w:r>
-    </w:p>
-    <w:p>
-      <w:pPr>
-        <w:rPr>
-          <w:sz w:val="20"/>
-          <w:szCs w:val="20"/>
-        </w:rPr>
-      </w:pPr>
-      <w:r>
-        <w:rPr>
-          <w:sz w:val="20"/>
-          <w:szCs w:val="20"/>
-        </w:rPr>
-        <w:t xml:space="preserve">        &lt;List&gt; ::= </w:t>
-      </w:r>
-      <w:r>
-        <w:rPr>
-          <w:color w:val="538135" w:themeColor="accent6" w:themeShade="BF"/>
-          <w:sz w:val="20"/>
-          <w:szCs w:val="20"/>
-        </w:rPr>
-        <w:t>'List'':''['</w:t>
-      </w:r>
-      <w:r>
-        <w:rPr>
-          <w:sz w:val="20"/>
-          <w:szCs w:val="20"/>
-        </w:rPr>
-        <w:t>&lt;</w:t>
-      </w:r>
-      <w:proofErr w:type="spellStart"/>
-      <w:r>
-        <w:rPr>
-          <w:sz w:val="20"/>
-          <w:szCs w:val="20"/>
-        </w:rPr>
-        <w:t>ListValues</w:t>
-      </w:r>
-      <w:proofErr w:type="spellEnd"/>
-      <w:r>
-        <w:rPr>
-          <w:sz w:val="20"/>
-          <w:szCs w:val="20"/>
-        </w:rPr>
-        <w:t>&gt;</w:t>
-      </w:r>
-      <w:r>
-        <w:rPr>
-          <w:color w:val="538135" w:themeColor="accent6" w:themeShade="BF"/>
-          <w:sz w:val="20"/>
-          <w:szCs w:val="20"/>
-        </w:rPr>
-        <w:t>']'</w:t>
-      </w:r>
-    </w:p>
-    <w:p>
-      <w:pPr>
-        <w:rPr>
-          <w:sz w:val="20"/>
-          <w:szCs w:val="20"/>
-        </w:rPr>
-      </w:pPr>
-      <w:r>
-        <w:rPr>
-          <w:sz w:val="20"/>
-          <w:szCs w:val="20"/>
-        </w:rPr>
-        <w:t xml:space="preserve">        &lt;</w:t>
-      </w:r>
-      <w:proofErr w:type="spellStart"/>
-      <w:r>
-        <w:rPr>
-          <w:sz w:val="20"/>
-          <w:szCs w:val="20"/>
-        </w:rPr>
-        <w:t>ComboBoxValues</w:t>
-      </w:r>
-      <w:proofErr w:type="spellEnd"/>
-      <w:r>
-        <w:rPr>
-          <w:sz w:val="20"/>
-          <w:szCs w:val="20"/>
-        </w:rPr>
-        <w:t xml:space="preserve">&gt; ::= </w:t>
-      </w:r>
-      <w:r>
-        <w:rPr>
-          <w:color w:val="538135" w:themeColor="accent6" w:themeShade="BF"/>
-          <w:sz w:val="20"/>
-          <w:szCs w:val="20"/>
-        </w:rPr>
-        <w:t>'Values'':''['</w:t>
-      </w:r>
-      <w:r>
-        <w:rPr>
-          <w:sz w:val="20"/>
-          <w:szCs w:val="20"/>
-        </w:rPr>
-        <w:t>&lt;</w:t>
-      </w:r>
-      <w:proofErr w:type="spellStart"/>
-      <w:r>
-        <w:rPr>
-          <w:sz w:val="20"/>
-          <w:szCs w:val="20"/>
-        </w:rPr>
-        <w:t>ValuesValues</w:t>
-      </w:r>
-      <w:proofErr w:type="spellEnd"/>
-      <w:r>
-        <w:rPr>
-          <w:sz w:val="20"/>
-          <w:szCs w:val="20"/>
-        </w:rPr>
-        <w:t>&gt;</w:t>
-      </w:r>
-      <w:r>
-        <w:rPr>
-          <w:color w:val="538135" w:themeColor="accent6" w:themeShade="BF"/>
-          <w:sz w:val="20"/>
-          <w:szCs w:val="20"/>
-        </w:rPr>
-        <w:t>']'</w:t>
-      </w:r>
-    </w:p>
-    <w:p>
-      <w:pPr>
-        <w:rPr>
-          <w:sz w:val="20"/>
-          <w:szCs w:val="20"/>
-        </w:rPr>
-      </w:pPr>
-      <w:r>
-        <w:rPr>
-          <w:sz w:val="20"/>
-          <w:szCs w:val="20"/>
-        </w:rPr>
-        <w:t xml:space="preserve">        &lt;</w:t>
-      </w:r>
-      <w:proofErr w:type="spellStart"/>
-      <w:r>
-        <w:rPr>
-          <w:sz w:val="20"/>
-          <w:szCs w:val="20"/>
-        </w:rPr>
-        <w:t>ListValues</w:t>
-      </w:r>
-      <w:proofErr w:type="spellEnd"/>
-      <w:r>
-        <w:rPr>
-          <w:sz w:val="20"/>
-          <w:szCs w:val="20"/>
-        </w:rPr>
-        <w:t>&gt; ::= &lt;</w:t>
-      </w:r>
-      <w:proofErr w:type="spellStart"/>
-      <w:r>
-        <w:rPr>
-          <w:sz w:val="20"/>
-          <w:szCs w:val="20"/>
-        </w:rPr>
-        <w:t>FreeText</w:t>
-      </w:r>
-      <w:proofErr w:type="spellEnd"/>
-      <w:r>
-        <w:rPr>
-          <w:sz w:val="20"/>
-          <w:szCs w:val="20"/>
-        </w:rPr>
-        <w:t>&gt;</w:t>
-      </w:r>
-      <w:r>
-        <w:rPr>
-          <w:color w:val="538135" w:themeColor="accent6" w:themeShade="BF"/>
-          <w:sz w:val="20"/>
-          <w:szCs w:val="20"/>
-        </w:rPr>
-        <w:t>','</w:t>
-      </w:r>
-      <w:r>
-        <w:rPr>
-          <w:sz w:val="20"/>
-          <w:szCs w:val="20"/>
-        </w:rPr>
-        <w:t>&lt;</w:t>
-      </w:r>
-      <w:proofErr w:type="spellStart"/>
-      <w:r>
-        <w:rPr>
-          <w:sz w:val="20"/>
-          <w:szCs w:val="20"/>
-        </w:rPr>
-        <w:t>ListValues</w:t>
-      </w:r>
-      <w:proofErr w:type="spellEnd"/>
-      <w:r>
-        <w:rPr>
-          <w:sz w:val="20"/>
-          <w:szCs w:val="20"/>
-        </w:rPr>
-        <w:t>&gt;|&lt;</w:t>
-      </w:r>
-      <w:proofErr w:type="spellStart"/>
-      <w:r>
-        <w:rPr>
-          <w:sz w:val="20"/>
-          <w:szCs w:val="20"/>
-        </w:rPr>
-        <w:t>FreeText</w:t>
+        <w:t>LLValues</w:t>
       </w:r>
       <w:proofErr w:type="spellEnd"/>
       <w:r>
@@ -1778,24 +1669,131 @@
           <w:sz w:val="20"/>
           <w:szCs w:val="20"/>
         </w:rPr>
+        <w:t>LLValues</w:t>
+      </w:r>
+      <w:proofErr w:type="spellEnd"/>
+      <w:r>
+        <w:rPr>
+          <w:sz w:val="20"/>
+          <w:szCs w:val="20"/>
+        </w:rPr>
+        <w:t xml:space="preserve">&gt; ::= </w:t>
+      </w:r>
+      <w:r>
+        <w:rPr>
+          <w:color w:val="538135" w:themeColor="accent6" w:themeShade="BF"/>
+          <w:sz w:val="20"/>
+          <w:szCs w:val="20"/>
+        </w:rPr>
+        <w:t>','</w:t>
+      </w:r>
+      <w:r>
+        <w:rPr>
+          <w:sz w:val="20"/>
+          <w:szCs w:val="20"/>
+        </w:rPr>
+        <w:t>&lt;</w:t>
+      </w:r>
+      <w:proofErr w:type="spellStart"/>
+      <w:r>
+        <w:rPr>
+          <w:sz w:val="20"/>
+          <w:szCs w:val="20"/>
+        </w:rPr>
+        <w:t>ListValues</w:t>
+      </w:r>
+      <w:proofErr w:type="spellEnd"/>
+      <w:r>
+        <w:rPr>
+          <w:sz w:val="20"/>
+          <w:szCs w:val="20"/>
+        </w:rPr>
+        <w:t>&gt;|LAMBDA</w:t>
+      </w:r>
+    </w:p>
+    <w:p>
+      <w:pPr>
+        <w:rPr>
+          <w:sz w:val="20"/>
+          <w:szCs w:val="20"/>
+        </w:rPr>
+      </w:pPr>
+      <w:r>
+        <w:rPr>
+          <w:sz w:val="20"/>
+          <w:szCs w:val="20"/>
+        </w:rPr>
+        <w:t xml:space="preserve">        &lt;</w:t>
+      </w:r>
+      <w:proofErr w:type="spellStart"/>
+      <w:r>
+        <w:rPr>
+          <w:sz w:val="20"/>
+          <w:szCs w:val="20"/>
+        </w:rPr>
         <w:t>ValuesValues</w:t>
       </w:r>
       <w:proofErr w:type="spellEnd"/>
-      <w:proofErr w:type="gramStart"/>
-      <w:r>
-        <w:rPr>
-          <w:sz w:val="20"/>
-          <w:szCs w:val="20"/>
-        </w:rPr>
-        <w:t>&gt; ::=</w:t>
-      </w:r>
-      <w:proofErr w:type="gramEnd"/>
-      <w:r>
-        <w:rPr>
-          <w:sz w:val="20"/>
-          <w:szCs w:val="20"/>
-        </w:rPr>
-        <w:t xml:space="preserve"> &lt;Number&gt;</w:t>
+      <w:r>
+        <w:rPr>
+          <w:sz w:val="20"/>
+          <w:szCs w:val="20"/>
+        </w:rPr>
+        <w:t>&gt; ::= &lt;Number&gt;</w:t>
+      </w:r>
+      <w:r>
+        <w:rPr>
+          <w:sz w:val="20"/>
+          <w:szCs w:val="20"/>
+        </w:rPr>
+        <w:t>&lt;</w:t>
+      </w:r>
+      <w:proofErr w:type="spellStart"/>
+      <w:r>
+        <w:rPr>
+          <w:sz w:val="20"/>
+          <w:szCs w:val="20"/>
+        </w:rPr>
+        <w:t>LVValues</w:t>
+      </w:r>
+      <w:proofErr w:type="spellEnd"/>
+      <w:r>
+        <w:rPr>
+          <w:sz w:val="20"/>
+          <w:szCs w:val="20"/>
+        </w:rPr>
+        <w:t>&gt;</w:t>
+      </w:r>
+    </w:p>
+    <w:p>
+      <w:pPr>
+        <w:rPr>
+          <w:sz w:val="20"/>
+          <w:szCs w:val="20"/>
+        </w:rPr>
+      </w:pPr>
+      <w:r>
+        <w:rPr>
+          <w:sz w:val="20"/>
+          <w:szCs w:val="20"/>
+        </w:rPr>
+        <w:t xml:space="preserve">        &lt;</w:t>
+      </w:r>
+      <w:proofErr w:type="spellStart"/>
+      <w:r>
+        <w:rPr>
+          <w:sz w:val="20"/>
+          <w:szCs w:val="20"/>
+        </w:rPr>
+        <w:t>LVValues</w:t>
+      </w:r>
+      <w:proofErr w:type="spellEnd"/>
+      <w:r>
+        <w:rPr>
+          <w:sz w:val="20"/>
+          <w:szCs w:val="20"/>
+        </w:rPr>
+        <w:t xml:space="preserve">&gt; ::= </w:t>
       </w:r>
       <w:r>
         <w:rPr>
@@ -1818,22 +1816,15 @@
           <w:sz w:val="20"/>
           <w:szCs w:val="20"/>
         </w:rPr>
-        <w:t>Values</w:t>
-      </w:r>
-      <w:r>
-        <w:rPr>
-          <w:sz w:val="20"/>
-          <w:szCs w:val="20"/>
-        </w:rPr>
-        <w:t>Values</w:t>
-      </w:r>
-      <w:proofErr w:type="spellEnd"/>
-      <w:r>
-        <w:rPr>
-          <w:sz w:val="20"/>
-          <w:szCs w:val="20"/>
-        </w:rPr>
-        <w:t>&gt;|&lt;Number&gt;</w:t>
+        <w:t>ValuesValues</w:t>
+      </w:r>
+      <w:proofErr w:type="spellEnd"/>
+      <w:r>
+        <w:rPr>
+          <w:sz w:val="20"/>
+          <w:szCs w:val="20"/>
+        </w:rPr>
+        <w:t>&gt;|LAMBDA</w:t>
       </w:r>
     </w:p>
     <w:p>
@@ -1859,21 +1850,12 @@
         <w:t>CheckBox</w:t>
       </w:r>
       <w:proofErr w:type="spellEnd"/>
-      <w:proofErr w:type="gramStart"/>
-      <w:r>
-        <w:rPr>
-          <w:sz w:val="20"/>
-          <w:szCs w:val="20"/>
-        </w:rPr>
-        <w:t>&gt; ::=</w:t>
-      </w:r>
-      <w:proofErr w:type="gramEnd"/>
-      <w:r>
-        <w:rPr>
-          <w:sz w:val="20"/>
-          <w:szCs w:val="20"/>
-        </w:rPr>
-        <w:t xml:space="preserve"> </w:t>
+      <w:r>
+        <w:rPr>
+          <w:sz w:val="20"/>
+          <w:szCs w:val="20"/>
+        </w:rPr>
+        <w:t xml:space="preserve">&gt; ::= </w:t>
       </w:r>
       <w:r>
         <w:rPr>
@@ -1961,17 +1943,8 @@
           <w:sz w:val="20"/>
           <w:szCs w:val="20"/>
         </w:rPr>
-        <w:t xml:space="preserve">        &lt;Button</w:t>
-      </w:r>
-      <w:proofErr w:type="gramStart"/>
-      <w:r>
-        <w:rPr>
-          <w:sz w:val="20"/>
-          <w:szCs w:val="20"/>
-        </w:rPr>
-        <w:t>&gt; ::=</w:t>
-      </w:r>
-      <w:proofErr w:type="gramEnd"/>
+        <w:t xml:space="preserve">        &lt;Button&gt; ::=</w:t>
+      </w:r>
       <w:r>
         <w:rPr>
           <w:color w:val="538135" w:themeColor="accent6" w:themeShade="BF"/>
@@ -2066,21 +2039,12 @@
         <w:t>ButtonFeatures</w:t>
       </w:r>
       <w:proofErr w:type="spellEnd"/>
-      <w:proofErr w:type="gramStart"/>
-      <w:r>
-        <w:rPr>
-          <w:sz w:val="20"/>
-          <w:szCs w:val="20"/>
-        </w:rPr>
-        <w:t>&gt; ::=</w:t>
-      </w:r>
-      <w:proofErr w:type="gramEnd"/>
-      <w:r>
-        <w:rPr>
-          <w:sz w:val="20"/>
-          <w:szCs w:val="20"/>
-        </w:rPr>
-        <w:t xml:space="preserve"> &lt;Text&gt;&lt;Background&gt;&lt;</w:t>
+      <w:r>
+        <w:rPr>
+          <w:sz w:val="20"/>
+          <w:szCs w:val="20"/>
+        </w:rPr>
+        <w:t>&gt; ::= &lt;Text&gt;&lt;Background&gt;&lt;</w:t>
       </w:r>
       <w:proofErr w:type="spellStart"/>
       <w:r>

</xml_diff>